<commit_message>
Added turbidity calibration tutorial, updated sensor integration tutorial, added leakTesting LED code.
</commit_message>
<xml_diff>
--- a/tutorials/LED Tutorial.docx
+++ b/tutorials/LED Tutorial.docx
@@ -660,17 +660,16 @@
           <w:szCs w:val="22"/>
         </w:rPr>
       </w:pPr>
+      <w:bookmarkStart w:id="0" w:name="_GoBack"/>
       <w:r>
         <w:rPr>
           <w:noProof/>
-          <w:sz w:val="22"/>
-          <w:szCs w:val="22"/>
         </w:rPr>
         <w:drawing>
-          <wp:inline distT="0" distB="0" distL="0" distR="0" wp14:anchorId="6F3D31EB" wp14:editId="19B1088C">
-            <wp:extent cx="3611461" cy="1874867"/>
-            <wp:effectExtent l="0" t="0" r="8255" b="0"/>
-            <wp:docPr id="8" name="Picture 8" descr="C:\Users\talia\Downloads\LED strip lengths.png"/>
+          <wp:inline distT="0" distB="0" distL="0" distR="0" wp14:anchorId="06F8A581" wp14:editId="0BF1FC7D">
+            <wp:extent cx="3351402" cy="1738269"/>
+            <wp:effectExtent l="0" t="0" r="0" b="0"/>
+            <wp:docPr id="1" name="Picture 1" descr="C:\Users\talia\Downloads\LED strip lengths (1).png"/>
             <wp:cNvGraphicFramePr>
               <a:graphicFrameLocks xmlns:a="http://schemas.openxmlformats.org/drawingml/2006/main" noChangeAspect="1"/>
             </wp:cNvGraphicFramePr>
@@ -678,7 +677,7 @@
               <a:graphicData uri="http://schemas.openxmlformats.org/drawingml/2006/picture">
                 <pic:pic xmlns:pic="http://schemas.openxmlformats.org/drawingml/2006/picture">
                   <pic:nvPicPr>
-                    <pic:cNvPr id="0" name="Picture 2" descr="C:\Users\talia\Downloads\LED strip lengths.png"/>
+                    <pic:cNvPr id="0" name="Picture 1" descr="C:\Users\talia\Downloads\LED strip lengths (1).png"/>
                     <pic:cNvPicPr>
                       <a:picLocks noChangeAspect="1" noChangeArrowheads="1"/>
                     </pic:cNvPicPr>
@@ -699,7 +698,7 @@
                   <pic:spPr bwMode="auto">
                     <a:xfrm>
                       <a:off x="0" y="0"/>
-                      <a:ext cx="3656049" cy="1898015"/>
+                      <a:ext cx="3360986" cy="1743240"/>
                     </a:xfrm>
                     <a:prstGeom prst="rect">
                       <a:avLst/>
@@ -715,7 +714,6 @@
           </wp:inline>
         </w:drawing>
       </w:r>
-      <w:bookmarkStart w:id="0" w:name="_GoBack"/>
       <w:bookmarkEnd w:id="0"/>
     </w:p>
     <w:p>

</xml_diff>